<commit_message>
kiandra je můj spasitel
</commit_message>
<xml_diff>
--- a/MP2020-Petříček-Adam-P4-Aplikace_součástková_základna.docx
+++ b/MP2020-Petříček-Adam-P4-Aplikace_součástková_základna.docx
@@ -3,6 +3,21 @@
 <w:document xmlns:wpc="http://schemas.microsoft.com/office/word/2010/wordprocessingCanvas" xmlns:cx="http://schemas.microsoft.com/office/drawing/2014/chartex" xmlns:cx1="http://schemas.microsoft.com/office/drawing/2015/9/8/chartex" xmlns:cx2="http://schemas.microsoft.com/office/drawing/2015/10/21/chartex" xmlns:cx3="http://schemas.microsoft.com/office/drawing/2016/5/9/chartex" xmlns:cx4="http://schemas.microsoft.com/office/drawing/2016/5/10/chartex" xmlns:cx5="http://schemas.microsoft.com/office/drawing/2016/5/11/chartex" xmlns:cx6="http://schemas.microsoft.com/office/drawing/2016/5/12/chartex" xmlns:cx7="http://schemas.microsoft.com/office/drawing/2016/5/13/chartex" xmlns:cx8="http://schemas.microsoft.com/office/drawing/2016/5/14/chartex" xmlns:mc="http://schemas.openxmlformats.org/markup-compatibility/2006" xmlns:aink="http://schemas.microsoft.com/office/drawing/2016/ink" xmlns:am3d="http://schemas.microsoft.com/office/drawing/2017/model3d" xmlns:o="urn:schemas-microsoft-com:office:office" xmlns:r="http://schemas.openxmlformats.org/officeDocument/2006/relationships" xmlns:m="http://schemas.openxmlformats.org/officeDocument/2006/math" xmlns:v="urn:schemas-microsoft-com:vml" xmlns:wp14="http://schemas.microsoft.com/office/word/2010/wordprocessingDrawing" xmlns:wp="http://schemas.openxmlformats.org/drawingml/2006/wordprocessingDrawing" xmlns:w10="urn:schemas-microsoft-com:office:word" xmlns:w="http://schemas.openxmlformats.org/wordprocessingml/2006/main" xmlns:w14="http://schemas.microsoft.com/office/word/2010/wordml" xmlns:w15="http://schemas.microsoft.com/office/word/2012/wordml" xmlns:w16cex="http://schemas.microsoft.com/office/word/2018/wordml/cex" xmlns:w16cid="http://schemas.microsoft.com/office/word/2016/wordml/cid" xmlns:w16="http://schemas.microsoft.com/office/word/2018/wordml" xmlns:w16se="http://schemas.microsoft.com/office/word/2015/wordml/symex" xmlns:wpg="http://schemas.microsoft.com/office/word/2010/wordprocessingGroup" xmlns:wpi="http://schemas.microsoft.com/office/word/2010/wordprocessingInk" xmlns:wne="http://schemas.microsoft.com/office/word/2006/wordml" xmlns:wps="http://schemas.microsoft.com/office/word/2010/wordprocessingShape" mc:Ignorable="w14 w15 w16se w16cid w16 w16cex wp14">
   <w:body>
     <w:p>
+      <w:pPr>
+        <w:sectPr>
+          <w:headerReference w:type="even" r:id="rId8"/>
+          <w:headerReference w:type="default" r:id="rId9"/>
+          <w:footerReference w:type="even" r:id="rId10"/>
+          <w:footerReference w:type="default" r:id="rId11"/>
+          <w:headerReference w:type="first" r:id="rId12"/>
+          <w:footerReference w:type="first" r:id="rId13"/>
+          <w:pgSz w:w="11907" w:h="16840" w:code="9"/>
+          <w:pgMar w:top="899" w:right="1418" w:bottom="1078" w:left="1418" w:header="709" w:footer="709" w:gutter="0"/>
+          <w:pgNumType w:start="1"/>
+          <w:cols w:space="708"/>
+          <w:docGrid w:linePitch="360"/>
+        </w:sectPr>
+      </w:pPr>
       <w:r>
         <w:rPr>
           <w:noProof/>
@@ -31,13 +46,13 @@
                     <pic:cNvPicPr/>
                   </pic:nvPicPr>
                   <pic:blipFill>
-                    <a:blip r:embed="rId8">
+                    <a:blip r:embed="rId14">
                       <a:extLst>
                         <a:ext uri="{28A0092B-C50C-407E-A947-70E740481C1C}">
                           <a14:useLocalDpi xmlns:a14="http://schemas.microsoft.com/office/drawing/2010/main" val="0"/>
                         </a:ext>
                         <a:ext uri="{96DAC541-7B7A-43D3-8B79-37D633B846F1}">
-                          <asvg:svgBlip xmlns:asvg="http://schemas.microsoft.com/office/drawing/2016/SVG/main" r:embed="rId9"/>
+                          <asvg:svgBlip xmlns:asvg="http://schemas.microsoft.com/office/drawing/2016/SVG/main" r:embed="rId15"/>
                         </a:ext>
                       </a:extLst>
                     </a:blip>
@@ -865,23 +880,6 @@
     </w:p>
     <w:p>
       <w:pPr>
-        <w:sectPr>
-          <w:headerReference w:type="even" r:id="rId10"/>
-          <w:headerReference w:type="default" r:id="rId11"/>
-          <w:footerReference w:type="even" r:id="rId12"/>
-          <w:footerReference w:type="default" r:id="rId13"/>
-          <w:headerReference w:type="first" r:id="rId14"/>
-          <w:footerReference w:type="first" r:id="rId15"/>
-          <w:pgSz w:w="11907" w:h="16840" w:code="9"/>
-          <w:pgMar w:top="899" w:right="1418" w:bottom="1078" w:left="1418" w:header="709" w:footer="709" w:gutter="0"/>
-          <w:pgNumType w:start="1"/>
-          <w:cols w:space="708"/>
-          <w:docGrid w:linePitch="360"/>
-        </w:sectPr>
-      </w:pPr>
-    </w:p>
-    <w:p>
-      <w:pPr>
         <w:pStyle w:val="Sekce"/>
       </w:pPr>
       <w:r>
@@ -890,16 +888,16 @@
         </w:rPr>
         <w:lastRenderedPageBreak/>
         <w:drawing>
-          <wp:anchor distT="0" distB="0" distL="114300" distR="114300" simplePos="0" relativeHeight="251662848" behindDoc="0" locked="0" layoutInCell="1" allowOverlap="1" wp14:anchorId="216C6113" wp14:editId="45426F32">
+          <wp:anchor distT="0" distB="0" distL="114300" distR="114300" simplePos="0" relativeHeight="251662848" behindDoc="0" locked="0" layoutInCell="1" allowOverlap="1" wp14:anchorId="216C6113" wp14:editId="325B4527">
             <wp:simplePos x="0" y="0"/>
-            <wp:positionH relativeFrom="column">
-              <wp:posOffset>-890905</wp:posOffset>
+            <wp:positionH relativeFrom="page">
+              <wp:align>left</wp:align>
             </wp:positionH>
             <wp:positionV relativeFrom="paragraph">
               <wp:posOffset>-876300</wp:posOffset>
             </wp:positionV>
-            <wp:extent cx="7567731" cy="10696575"/>
-            <wp:effectExtent l="0" t="0" r="0" b="0"/>
+            <wp:extent cx="7567295" cy="11572875"/>
+            <wp:effectExtent l="0" t="0" r="0" b="9525"/>
             <wp:wrapNone/>
             <wp:docPr id="18" name="Obrázek 18"/>
             <wp:cNvGraphicFramePr>
@@ -930,7 +928,7 @@
                   <pic:spPr bwMode="auto">
                     <a:xfrm>
                       <a:off x="0" y="0"/>
-                      <a:ext cx="7567731" cy="10696575"/>
+                      <a:ext cx="7567295" cy="11572875"/>
                     </a:xfrm>
                     <a:prstGeom prst="rect">
                       <a:avLst/>
@@ -952,20 +950,6 @@
           </wp:anchor>
         </w:drawing>
       </w:r>
-    </w:p>
-    <w:p>
-      <w:pPr>
-        <w:spacing w:before="0"/>
-        <w:jc w:val="left"/>
-        <w:rPr>
-          <w:rFonts w:ascii="Calibri" w:hAnsi="Calibri" w:cs="Arial"/>
-          <w:b/>
-          <w:bCs/>
-          <w:kern w:val="32"/>
-          <w:sz w:val="40"/>
-          <w:szCs w:val="32"/>
-        </w:rPr>
-      </w:pPr>
       <w:r>
         <w:br w:type="page"/>
       </w:r>
@@ -973,6 +957,10 @@
     <w:p>
       <w:pPr>
         <w:pStyle w:val="Sekce"/>
+        <w:rPr>
+          <w:b w:val="0"/>
+          <w:bCs w:val="0"/>
+        </w:rPr>
       </w:pPr>
       <w:r>
         <w:rPr>
@@ -980,7 +968,7 @@
         </w:rPr>
         <w:lastRenderedPageBreak/>
         <w:drawing>
-          <wp:anchor distT="0" distB="0" distL="114300" distR="114300" simplePos="0" relativeHeight="251663872" behindDoc="0" locked="0" layoutInCell="1" allowOverlap="1" wp14:anchorId="088F8B10" wp14:editId="212F6D70">
+          <wp:anchor distT="0" distB="0" distL="114300" distR="114300" simplePos="0" relativeHeight="251663872" behindDoc="0" locked="0" layoutInCell="1" allowOverlap="1" wp14:anchorId="088F8B10" wp14:editId="41D9E198">
             <wp:simplePos x="0" y="0"/>
             <wp:positionH relativeFrom="page">
               <wp:align>left</wp:align>
@@ -1045,23 +1033,6 @@
     </w:p>
     <w:p>
       <w:pPr>
-        <w:spacing w:before="0"/>
-        <w:jc w:val="left"/>
-        <w:rPr>
-          <w:rFonts w:ascii="Calibri" w:hAnsi="Calibri" w:cs="Arial"/>
-          <w:b/>
-          <w:bCs/>
-          <w:kern w:val="32"/>
-          <w:sz w:val="40"/>
-          <w:szCs w:val="32"/>
-        </w:rPr>
-      </w:pPr>
-      <w:r>
-        <w:br w:type="page"/>
-      </w:r>
-    </w:p>
-    <w:p>
-      <w:pPr>
         <w:pStyle w:val="Sekce"/>
       </w:pPr>
       <w:r>
@@ -1333,7 +1304,7 @@
             <w:noProof/>
             <w:webHidden/>
           </w:rPr>
-          <w:t>1</w:t>
+          <w:t>6</w:t>
         </w:r>
         <w:r>
           <w:rPr>
@@ -1422,7 +1393,7 @@
             <w:noProof/>
             <w:webHidden/>
           </w:rPr>
-          <w:t>2</w:t>
+          <w:t>7</w:t>
         </w:r>
         <w:r>
           <w:rPr>
@@ -1510,7 +1481,7 @@
             <w:noProof/>
             <w:webHidden/>
           </w:rPr>
-          <w:t>2</w:t>
+          <w:t>7</w:t>
         </w:r>
         <w:r>
           <w:rPr>
@@ -1598,7 +1569,7 @@
             <w:noProof/>
             <w:webHidden/>
           </w:rPr>
-          <w:t>2</w:t>
+          <w:t>7</w:t>
         </w:r>
         <w:r>
           <w:rPr>
@@ -1686,7 +1657,7 @@
             <w:noProof/>
             <w:webHidden/>
           </w:rPr>
-          <w:t>3</w:t>
+          <w:t>8</w:t>
         </w:r>
         <w:r>
           <w:rPr>
@@ -1774,7 +1745,7 @@
             <w:noProof/>
             <w:webHidden/>
           </w:rPr>
-          <w:t>3</w:t>
+          <w:t>8</w:t>
         </w:r>
         <w:r>
           <w:rPr>
@@ -1862,7 +1833,7 @@
             <w:noProof/>
             <w:webHidden/>
           </w:rPr>
-          <w:t>3</w:t>
+          <w:t>8</w:t>
         </w:r>
         <w:r>
           <w:rPr>
@@ -1951,7 +1922,7 @@
             <w:noProof/>
             <w:webHidden/>
           </w:rPr>
-          <w:t>5</w:t>
+          <w:t>10</w:t>
         </w:r>
         <w:r>
           <w:rPr>
@@ -2039,7 +2010,7 @@
             <w:noProof/>
             <w:webHidden/>
           </w:rPr>
-          <w:t>5</w:t>
+          <w:t>10</w:t>
         </w:r>
         <w:r>
           <w:rPr>
@@ -2127,7 +2098,7 @@
             <w:noProof/>
             <w:webHidden/>
           </w:rPr>
-          <w:t>5</w:t>
+          <w:t>10</w:t>
         </w:r>
         <w:r>
           <w:rPr>
@@ -2215,7 +2186,7 @@
             <w:noProof/>
             <w:webHidden/>
           </w:rPr>
-          <w:t>6</w:t>
+          <w:t>11</w:t>
         </w:r>
         <w:r>
           <w:rPr>
@@ -2303,7 +2274,7 @@
             <w:noProof/>
             <w:webHidden/>
           </w:rPr>
-          <w:t>7</w:t>
+          <w:t>12</w:t>
         </w:r>
         <w:r>
           <w:rPr>
@@ -2391,7 +2362,7 @@
             <w:noProof/>
             <w:webHidden/>
           </w:rPr>
-          <w:t>7</w:t>
+          <w:t>12</w:t>
         </w:r>
         <w:r>
           <w:rPr>
@@ -2479,7 +2450,7 @@
             <w:noProof/>
             <w:webHidden/>
           </w:rPr>
-          <w:t>8</w:t>
+          <w:t>13</w:t>
         </w:r>
         <w:r>
           <w:rPr>
@@ -2568,7 +2539,7 @@
             <w:noProof/>
             <w:webHidden/>
           </w:rPr>
-          <w:t>9</w:t>
+          <w:t>14</w:t>
         </w:r>
         <w:r>
           <w:rPr>
@@ -2656,7 +2627,7 @@
             <w:noProof/>
             <w:webHidden/>
           </w:rPr>
-          <w:t>9</w:t>
+          <w:t>14</w:t>
         </w:r>
         <w:r>
           <w:rPr>
@@ -2744,7 +2715,7 @@
             <w:noProof/>
             <w:webHidden/>
           </w:rPr>
-          <w:t>9</w:t>
+          <w:t>14</w:t>
         </w:r>
         <w:r>
           <w:rPr>
@@ -2832,7 +2803,7 @@
             <w:noProof/>
             <w:webHidden/>
           </w:rPr>
-          <w:t>9</w:t>
+          <w:t>14</w:t>
         </w:r>
         <w:r>
           <w:rPr>
@@ -2920,7 +2891,7 @@
             <w:noProof/>
             <w:webHidden/>
           </w:rPr>
-          <w:t>10</w:t>
+          <w:t>15</w:t>
         </w:r>
         <w:r>
           <w:rPr>
@@ -3008,7 +2979,7 @@
             <w:noProof/>
             <w:webHidden/>
           </w:rPr>
-          <w:t>10</w:t>
+          <w:t>15</w:t>
         </w:r>
         <w:r>
           <w:rPr>
@@ -3096,7 +3067,7 @@
             <w:noProof/>
             <w:webHidden/>
           </w:rPr>
-          <w:t>10</w:t>
+          <w:t>15</w:t>
         </w:r>
         <w:r>
           <w:rPr>
@@ -3186,7 +3157,7 @@
             <w:noProof/>
             <w:webHidden/>
           </w:rPr>
-          <w:t>10</w:t>
+          <w:t>15</w:t>
         </w:r>
         <w:r>
           <w:rPr>
@@ -3276,7 +3247,7 @@
             <w:noProof/>
             <w:webHidden/>
           </w:rPr>
-          <w:t>11</w:t>
+          <w:t>16</w:t>
         </w:r>
         <w:r>
           <w:rPr>
@@ -3365,7 +3336,7 @@
             <w:noProof/>
             <w:webHidden/>
           </w:rPr>
-          <w:t>12</w:t>
+          <w:t>17</w:t>
         </w:r>
         <w:r>
           <w:rPr>
@@ -3453,7 +3424,7 @@
             <w:noProof/>
             <w:webHidden/>
           </w:rPr>
-          <w:t>12</w:t>
+          <w:t>17</w:t>
         </w:r>
         <w:r>
           <w:rPr>
@@ -3541,7 +3512,7 @@
             <w:noProof/>
             <w:webHidden/>
           </w:rPr>
-          <w:t>13</w:t>
+          <w:t>18</w:t>
         </w:r>
         <w:r>
           <w:rPr>
@@ -3629,7 +3600,7 @@
             <w:noProof/>
             <w:webHidden/>
           </w:rPr>
-          <w:t>13</w:t>
+          <w:t>18</w:t>
         </w:r>
         <w:r>
           <w:rPr>
@@ -3718,7 +3689,7 @@
             <w:noProof/>
             <w:webHidden/>
           </w:rPr>
-          <w:t>14</w:t>
+          <w:t>19</w:t>
         </w:r>
         <w:r>
           <w:rPr>
@@ -3806,7 +3777,7 @@
             <w:noProof/>
             <w:webHidden/>
           </w:rPr>
-          <w:t>14</w:t>
+          <w:t>19</w:t>
         </w:r>
         <w:r>
           <w:rPr>
@@ -3894,7 +3865,7 @@
             <w:noProof/>
             <w:webHidden/>
           </w:rPr>
-          <w:t>15</w:t>
+          <w:t>20</w:t>
         </w:r>
         <w:r>
           <w:rPr>
@@ -3984,7 +3955,7 @@
             <w:noProof/>
             <w:webHidden/>
           </w:rPr>
-          <w:t>16</w:t>
+          <w:t>21</w:t>
         </w:r>
         <w:r>
           <w:rPr>
@@ -4074,7 +4045,7 @@
             <w:noProof/>
             <w:webHidden/>
           </w:rPr>
-          <w:t>17</w:t>
+          <w:t>22</w:t>
         </w:r>
         <w:r>
           <w:rPr>
@@ -4162,7 +4133,7 @@
             <w:noProof/>
             <w:webHidden/>
           </w:rPr>
-          <w:t>19</w:t>
+          <w:t>24</w:t>
         </w:r>
         <w:r>
           <w:rPr>
@@ -4250,7 +4221,7 @@
             <w:noProof/>
             <w:webHidden/>
           </w:rPr>
-          <w:t>20</w:t>
+          <w:t>25</w:t>
         </w:r>
         <w:r>
           <w:rPr>
@@ -4338,7 +4309,7 @@
             <w:noProof/>
             <w:webHidden/>
           </w:rPr>
-          <w:t>20</w:t>
+          <w:t>25</w:t>
         </w:r>
         <w:r>
           <w:rPr>
@@ -4428,7 +4399,7 @@
             <w:noProof/>
             <w:webHidden/>
           </w:rPr>
-          <w:t>20</w:t>
+          <w:t>25</w:t>
         </w:r>
         <w:r>
           <w:rPr>
@@ -4517,7 +4488,7 @@
             <w:noProof/>
             <w:webHidden/>
           </w:rPr>
-          <w:t>22</w:t>
+          <w:t>27</w:t>
         </w:r>
         <w:r>
           <w:rPr>
@@ -4605,7 +4576,7 @@
             <w:noProof/>
             <w:webHidden/>
           </w:rPr>
-          <w:t>22</w:t>
+          <w:t>27</w:t>
         </w:r>
         <w:r>
           <w:rPr>
@@ -4693,7 +4664,7 @@
             <w:noProof/>
             <w:webHidden/>
           </w:rPr>
-          <w:t>22</w:t>
+          <w:t>27</w:t>
         </w:r>
         <w:r>
           <w:rPr>
@@ -4781,7 +4752,7 @@
             <w:noProof/>
             <w:webHidden/>
           </w:rPr>
-          <w:t>22</w:t>
+          <w:t>27</w:t>
         </w:r>
         <w:r>
           <w:rPr>
@@ -4869,7 +4840,7 @@
             <w:noProof/>
             <w:webHidden/>
           </w:rPr>
-          <w:t>23</w:t>
+          <w:t>28</w:t>
         </w:r>
         <w:r>
           <w:rPr>
@@ -4957,7 +4928,7 @@
             <w:noProof/>
             <w:webHidden/>
           </w:rPr>
-          <w:t>24</w:t>
+          <w:t>29</w:t>
         </w:r>
         <w:r>
           <w:rPr>
@@ -5026,7 +4997,7 @@
             <w:noProof/>
             <w:webHidden/>
           </w:rPr>
-          <w:t>25</w:t>
+          <w:t>30</w:t>
         </w:r>
         <w:r>
           <w:rPr>
@@ -5095,7 +5066,7 @@
             <w:noProof/>
             <w:webHidden/>
           </w:rPr>
-          <w:t>26</w:t>
+          <w:t>31</w:t>
         </w:r>
         <w:r>
           <w:rPr>
@@ -5164,7 +5135,7 @@
             <w:noProof/>
             <w:webHidden/>
           </w:rPr>
-          <w:t>27</w:t>
+          <w:t>32</w:t>
         </w:r>
         <w:r>
           <w:rPr>
@@ -5253,7 +5224,7 @@
             <w:noProof/>
             <w:webHidden/>
           </w:rPr>
-          <w:t>1</w:t>
+          <w:t>33</w:t>
         </w:r>
         <w:r>
           <w:rPr>
@@ -5268,20 +5239,6 @@
       <w:r>
         <w:fldChar w:fldCharType="end"/>
       </w:r>
-    </w:p>
-    <w:p/>
-    <w:p>
-      <w:pPr>
-        <w:sectPr>
-          <w:headerReference w:type="default" r:id="rId18"/>
-          <w:footerReference w:type="default" r:id="rId19"/>
-          <w:pgSz w:w="11907" w:h="16840" w:code="9"/>
-          <w:pgMar w:top="899" w:right="1418" w:bottom="1078" w:left="1418" w:header="709" w:footer="709" w:gutter="0"/>
-          <w:pgNumType w:start="1"/>
-          <w:cols w:space="708"/>
-          <w:docGrid w:linePitch="360"/>
-        </w:sectPr>
-      </w:pPr>
     </w:p>
     <w:p>
       <w:pPr>
@@ -6397,7 +6354,7 @@
                     <pic:cNvPicPr/>
                   </pic:nvPicPr>
                   <pic:blipFill>
-                    <a:blip r:embed="rId20">
+                    <a:blip r:embed="rId18">
                       <a:extLst>
                         <a:ext uri="{28A0092B-C50C-407E-A947-70E740481C1C}">
                           <a14:useLocalDpi xmlns:a14="http://schemas.microsoft.com/office/drawing/2010/main" val="0"/>
@@ -6563,7 +6520,7 @@
                     <pic:cNvPicPr/>
                   </pic:nvPicPr>
                   <pic:blipFill>
-                    <a:blip r:embed="rId21" cstate="print">
+                    <a:blip r:embed="rId19" cstate="print">
                       <a:extLst>
                         <a:ext uri="{28A0092B-C50C-407E-A947-70E740481C1C}">
                           <a14:useLocalDpi xmlns:a14="http://schemas.microsoft.com/office/drawing/2010/main" val="0"/>
@@ -6845,7 +6802,7 @@
                     <pic:cNvPicPr/>
                   </pic:nvPicPr>
                   <pic:blipFill>
-                    <a:blip r:embed="rId22" cstate="print">
+                    <a:blip r:embed="rId20" cstate="print">
                       <a:extLst>
                         <a:ext uri="{28A0092B-C50C-407E-A947-70E740481C1C}">
                           <a14:useLocalDpi xmlns:a14="http://schemas.microsoft.com/office/drawing/2010/main" val="0"/>
@@ -7888,7 +7845,7 @@
                     <pic:cNvPicPr/>
                   </pic:nvPicPr>
                   <pic:blipFill>
-                    <a:blip r:embed="rId23">
+                    <a:blip r:embed="rId21">
                       <a:extLst>
                         <a:ext uri="{28A0092B-C50C-407E-A947-70E740481C1C}">
                           <a14:useLocalDpi xmlns:a14="http://schemas.microsoft.com/office/drawing/2010/main" val="0"/>
@@ -8456,7 +8413,7 @@
                     <pic:cNvPicPr/>
                   </pic:nvPicPr>
                   <pic:blipFill>
-                    <a:blip r:embed="rId24" cstate="print">
+                    <a:blip r:embed="rId22" cstate="print">
                       <a:extLst>
                         <a:ext uri="{28A0092B-C50C-407E-A947-70E740481C1C}">
                           <a14:useLocalDpi xmlns:a14="http://schemas.microsoft.com/office/drawing/2010/main" val="0"/>
@@ -8583,7 +8540,7 @@
                     <pic:cNvPicPr/>
                   </pic:nvPicPr>
                   <pic:blipFill>
-                    <a:blip r:embed="rId25" cstate="print">
+                    <a:blip r:embed="rId23" cstate="print">
                       <a:extLst>
                         <a:ext uri="{28A0092B-C50C-407E-A947-70E740481C1C}">
                           <a14:useLocalDpi xmlns:a14="http://schemas.microsoft.com/office/drawing/2010/main" val="0"/>
@@ -8660,6 +8617,198 @@
                 <pic:pic xmlns:pic="http://schemas.openxmlformats.org/drawingml/2006/picture">
                   <pic:nvPicPr>
                     <pic:cNvPr id="7" name="Obrázek 7" descr="Obsah obrázku text, interiér, žlutá&#10;&#10;Popis byl vytvořen automaticky"/>
+                    <pic:cNvPicPr/>
+                  </pic:nvPicPr>
+                  <pic:blipFill>
+                    <a:blip r:embed="rId24" cstate="print">
+                      <a:extLst>
+                        <a:ext uri="{28A0092B-C50C-407E-A947-70E740481C1C}">
+                          <a14:useLocalDpi xmlns:a14="http://schemas.microsoft.com/office/drawing/2010/main" val="0"/>
+                        </a:ext>
+                      </a:extLst>
+                    </a:blip>
+                    <a:stretch>
+                      <a:fillRect/>
+                    </a:stretch>
+                  </pic:blipFill>
+                  <pic:spPr>
+                    <a:xfrm>
+                      <a:off x="0" y="0"/>
+                      <a:ext cx="5760085" cy="4319905"/>
+                    </a:xfrm>
+                    <a:prstGeom prst="rect">
+                      <a:avLst/>
+                    </a:prstGeom>
+                  </pic:spPr>
+                </pic:pic>
+              </a:graphicData>
+            </a:graphic>
+          </wp:inline>
+        </w:drawing>
+      </w:r>
+    </w:p>
+    <w:p>
+      <w:pPr>
+        <w:pStyle w:val="Titulek"/>
+      </w:pPr>
+      <w:bookmarkStart w:id="40" w:name="_Toc67325934"/>
+      <w:r>
+        <w:t xml:space="preserve">Obrázek </w:t>
+      </w:r>
+      <w:fldSimple w:instr=" SEQ Obrázek \* ARABIC ">
+        <w:r>
+          <w:rPr>
+            <w:noProof/>
+          </w:rPr>
+          <w:t>7</w:t>
+        </w:r>
+      </w:fldSimple>
+      <w:r>
+        <w:t xml:space="preserve"> - Stěna součástkové základny</w:t>
+      </w:r>
+      <w:bookmarkEnd w:id="40"/>
+    </w:p>
+    <w:p>
+      <w:pPr>
+        <w:pStyle w:val="Podpodkapitola"/>
+      </w:pPr>
+      <w:bookmarkStart w:id="41" w:name="_Toc67326060"/>
+      <w:r>
+        <w:t>Detailní zobrazení</w:t>
+      </w:r>
+      <w:bookmarkEnd w:id="41"/>
+    </w:p>
+    <w:p>
+      <w:pPr>
+        <w:pStyle w:val="Sta"/>
+      </w:pPr>
+      <w:r>
+        <w:t xml:space="preserve">Po kliknutí na </w:t>
+      </w:r>
+      <w:r>
+        <w:t>určitou skříňku se otevře detailní zobrazení této</w:t>
+      </w:r>
+      <w:r>
+        <w:t xml:space="preserve"> skřínky, kde jsou vidět jednotlivé šuplíky. </w:t>
+      </w:r>
+      <w:r>
+        <w:t>Lze měnit jejich velikost (malý – 5 vedle sebe, střední – 2 vedle sebe, velký – 1 šuplík na řádek)</w:t>
+      </w:r>
+      <w:r>
+        <w:t xml:space="preserve">, ovšem pouze v případě, že jsou prázdné. </w:t>
+      </w:r>
+      <w:r>
+        <w:t xml:space="preserve">Dále lze řádky přidávat a mazat. Díky těmto funkcím lze vytvořit přesně takovou strukturu šuplíků, jako se může vyskytnout na stěně – protože každá skříňka může vypadat trochu jinak. </w:t>
+      </w:r>
+      <w:r>
+        <w:t xml:space="preserve">Jednotlivým šuplíkům lze také upravovat jejich vlastnosti, zobrazit si informace u šuplíku, přesouvat je (i mezi skříňkami) a v neposlední řadě šuplík vyprázdnit. </w:t>
+      </w:r>
+      <w:r>
+        <w:t>Další</w:t>
+      </w:r>
+      <w:r>
+        <w:t xml:space="preserve"> funkcí detailního zobrazení je </w:t>
+      </w:r>
+      <w:r>
+        <w:t>možnost vygenerovat textový soubor pro tisk štítků na konkrétní šuplík.</w:t>
+      </w:r>
+    </w:p>
+    <w:p>
+      <w:pPr>
+        <w:pStyle w:val="Sta"/>
+        <w:keepNext/>
+      </w:pPr>
+      <w:r>
+        <w:rPr>
+          <w:noProof/>
+        </w:rPr>
+        <w:lastRenderedPageBreak/>
+        <w:drawing>
+          <wp:inline distT="0" distB="0" distL="0" distR="0" wp14:anchorId="59AE52DB" wp14:editId="771EFFD1">
+            <wp:extent cx="5760085" cy="2724150"/>
+            <wp:effectExtent l="0" t="0" r="0" b="0"/>
+            <wp:docPr id="13" name="Obrázek 13"/>
+            <wp:cNvGraphicFramePr>
+              <a:graphicFrameLocks xmlns:a="http://schemas.openxmlformats.org/drawingml/2006/main" noChangeAspect="1"/>
+            </wp:cNvGraphicFramePr>
+            <a:graphic xmlns:a="http://schemas.openxmlformats.org/drawingml/2006/main">
+              <a:graphicData uri="http://schemas.openxmlformats.org/drawingml/2006/picture">
+                <pic:pic xmlns:pic="http://schemas.openxmlformats.org/drawingml/2006/picture">
+                  <pic:nvPicPr>
+                    <pic:cNvPr id="13" name="Obrázek 13"/>
+                    <pic:cNvPicPr/>
+                  </pic:nvPicPr>
+                  <pic:blipFill>
+                    <a:blip r:embed="rId25" cstate="print">
+                      <a:extLst>
+                        <a:ext uri="{28A0092B-C50C-407E-A947-70E740481C1C}">
+                          <a14:useLocalDpi xmlns:a14="http://schemas.microsoft.com/office/drawing/2010/main" val="0"/>
+                        </a:ext>
+                      </a:extLst>
+                    </a:blip>
+                    <a:stretch>
+                      <a:fillRect/>
+                    </a:stretch>
+                  </pic:blipFill>
+                  <pic:spPr>
+                    <a:xfrm>
+                      <a:off x="0" y="0"/>
+                      <a:ext cx="5760085" cy="2724150"/>
+                    </a:xfrm>
+                    <a:prstGeom prst="rect">
+                      <a:avLst/>
+                    </a:prstGeom>
+                  </pic:spPr>
+                </pic:pic>
+              </a:graphicData>
+            </a:graphic>
+          </wp:inline>
+        </w:drawing>
+      </w:r>
+    </w:p>
+    <w:p>
+      <w:pPr>
+        <w:pStyle w:val="Titulek"/>
+      </w:pPr>
+      <w:bookmarkStart w:id="42" w:name="_Toc67325935"/>
+      <w:r>
+        <w:t xml:space="preserve">Obrázek </w:t>
+      </w:r>
+      <w:fldSimple w:instr=" SEQ Obrázek \* ARABIC ">
+        <w:r>
+          <w:rPr>
+            <w:noProof/>
+          </w:rPr>
+          <w:t>8</w:t>
+        </w:r>
+      </w:fldSimple>
+      <w:r>
+        <w:t xml:space="preserve"> - Detail skříňky v grafickém zobrazení</w:t>
+      </w:r>
+      <w:bookmarkEnd w:id="42"/>
+    </w:p>
+    <w:p>
+      <w:pPr>
+        <w:pStyle w:val="Sta"/>
+        <w:keepNext/>
+      </w:pPr>
+      <w:r>
+        <w:rPr>
+          <w:noProof/>
+        </w:rPr>
+        <w:drawing>
+          <wp:inline distT="0" distB="0" distL="0" distR="0" wp14:anchorId="37B513E9" wp14:editId="41306A56">
+            <wp:extent cx="5760085" cy="4319905"/>
+            <wp:effectExtent l="0" t="0" r="0" b="4445"/>
+            <wp:docPr id="8" name="Obrázek 8" descr="Obsah obrázku text, prodejní automat, červená, police&#10;&#10;Popis byl vytvořen automaticky"/>
+            <wp:cNvGraphicFramePr>
+              <a:graphicFrameLocks xmlns:a="http://schemas.openxmlformats.org/drawingml/2006/main" noChangeAspect="1"/>
+            </wp:cNvGraphicFramePr>
+            <a:graphic xmlns:a="http://schemas.openxmlformats.org/drawingml/2006/main">
+              <a:graphicData uri="http://schemas.openxmlformats.org/drawingml/2006/picture">
+                <pic:pic xmlns:pic="http://schemas.openxmlformats.org/drawingml/2006/picture">
+                  <pic:nvPicPr>
+                    <pic:cNvPr id="8" name="Obrázek 8" descr="Obsah obrázku text, prodejní automat, červená, police&#10;&#10;Popis byl vytvořen automaticky"/>
                     <pic:cNvPicPr/>
                   </pic:nvPicPr>
                   <pic:blipFill>
@@ -8694,7 +8843,7 @@
       <w:pPr>
         <w:pStyle w:val="Titulek"/>
       </w:pPr>
-      <w:bookmarkStart w:id="40" w:name="_Toc67325934"/>
+      <w:bookmarkStart w:id="43" w:name="_Toc67325936"/>
       <w:r>
         <w:t xml:space="preserve">Obrázek </w:t>
       </w:r>
@@ -8703,57 +8852,103 @@
           <w:rPr>
             <w:noProof/>
           </w:rPr>
-          <w:t>7</w:t>
+          <w:t>9</w:t>
         </w:r>
       </w:fldSimple>
       <w:r>
-        <w:t xml:space="preserve"> - Stěna součástkové základny</w:t>
-      </w:r>
-      <w:bookmarkEnd w:id="40"/>
+        <w:t xml:space="preserve"> - Detail skříňky se součástkami</w:t>
+      </w:r>
+      <w:bookmarkEnd w:id="43"/>
     </w:p>
     <w:p>
       <w:pPr>
         <w:pStyle w:val="Podpodkapitola"/>
       </w:pPr>
-      <w:bookmarkStart w:id="41" w:name="_Toc67326060"/>
-      <w:r>
-        <w:t>Detailní zobrazení</w:t>
-      </w:r>
-      <w:bookmarkEnd w:id="41"/>
+      <w:bookmarkStart w:id="44" w:name="_Toc67326061"/>
+      <w:r>
+        <w:t>Sklad</w:t>
+      </w:r>
+      <w:bookmarkEnd w:id="44"/>
     </w:p>
     <w:p>
       <w:pPr>
         <w:pStyle w:val="Sta"/>
       </w:pPr>
       <w:r>
-        <w:t xml:space="preserve">Po kliknutí na </w:t>
-      </w:r>
-      <w:r>
-        <w:t>určitou skříňku se otevře detailní zobrazení této</w:t>
-      </w:r>
-      <w:r>
-        <w:t xml:space="preserve"> skřínky, kde jsou vidět jednotlivé šuplíky. </w:t>
-      </w:r>
-      <w:r>
-        <w:t>Lze měnit jejich velikost (malý – 5 vedle sebe, střední – 2 vedle sebe, velký – 1 šuplík na řádek)</w:t>
-      </w:r>
-      <w:r>
-        <w:t xml:space="preserve">, ovšem pouze v případě, že jsou prázdné. </w:t>
-      </w:r>
-      <w:r>
-        <w:t xml:space="preserve">Dále lze řádky přidávat a mazat. Díky těmto funkcím lze vytvořit přesně takovou strukturu šuplíků, jako se může vyskytnout na stěně – protože každá skříňka může vypadat trochu jinak. </w:t>
-      </w:r>
-      <w:r>
-        <w:t xml:space="preserve">Jednotlivým šuplíkům lze také upravovat jejich vlastnosti, zobrazit si informace u šuplíku, přesouvat je (i mezi skříňkami) a v neposlední řadě šuplík vyprázdnit. </w:t>
-      </w:r>
-      <w:r>
-        <w:t>Další</w:t>
-      </w:r>
-      <w:r>
-        <w:t xml:space="preserve"> funkcí detailního zobrazení je </w:t>
-      </w:r>
-      <w:r>
-        <w:t>možnost vygenerovat textový soubor pro tisk štítků na konkrétní šuplík.</w:t>
+        <w:t>Sklad se fyzicky nachází za stěnou součástkové základny. Jde o místnost, ve které jsou uloženy některé ze součástek pro budoucí doplňování</w:t>
+      </w:r>
+      <w:r>
+        <w:t>. Součástky jsou uloženy buď v přepravkách, nebo na kotoučích (typicky rezistory).</w:t>
+      </w:r>
+      <w:r>
+        <w:t xml:space="preserve"> V aplikaci jsou tyto možnosti </w:t>
+      </w:r>
+      <w:r>
+        <w:lastRenderedPageBreak/>
+        <w:t xml:space="preserve">uložení vyobrazeny a součástky lze mezi nimi přetahovat systémem </w:t>
+      </w:r>
+      <w:proofErr w:type="spellStart"/>
+      <w:r>
+        <w:t>drag</w:t>
+      </w:r>
+      <w:proofErr w:type="spellEnd"/>
+      <w:r>
+        <w:t xml:space="preserve"> and drop – poté se ukládají do databáze přes AJAX.</w:t>
+      </w:r>
+    </w:p>
+    <w:p>
+      <w:pPr>
+        <w:pStyle w:val="Sta"/>
+      </w:pPr>
+      <w:r>
+        <w:t>Ve skladu lze vymazat obsah celé přepravky / kotouče, zobrazit si seznam</w:t>
+      </w:r>
+      <w:r>
+        <w:t xml:space="preserve"> položek</w:t>
+      </w:r>
+      <w:r>
+        <w:t xml:space="preserve"> v</w:t>
+      </w:r>
+      <w:r>
+        <w:t> </w:t>
+      </w:r>
+      <w:r>
+        <w:t>přehledném</w:t>
+      </w:r>
+      <w:r>
+        <w:t xml:space="preserve"> konkrétním</w:t>
+      </w:r>
+      <w:r>
+        <w:t xml:space="preserve"> zobrazení</w:t>
+      </w:r>
+      <w:r>
+        <w:t xml:space="preserve"> a přidávat položky do přepravky / kotouče. </w:t>
+      </w:r>
+      <w:r>
+        <w:t>S položkami jde i manipulovat konkrétně, tedy mazat, editovat a zobrazovat si o nich informace.</w:t>
+      </w:r>
+    </w:p>
+    <w:p>
+      <w:pPr>
+        <w:pStyle w:val="Sta"/>
+      </w:pPr>
+      <w:r>
+        <w:t>Součástky mají v interakci se skladem dva stavy. Buď jsou pouze ve skladu</w:t>
+      </w:r>
+      <w:r>
+        <w:t xml:space="preserve"> (typicky méně používané součástky)</w:t>
+      </w:r>
+      <w:r>
+        <w:t xml:space="preserve"> – ve vyhledávání jsou znázorněny zelenou barvou řádku. Místo souřadnic takové součástky mají pouze </w:t>
+      </w:r>
+      <w:r>
+        <w:t>zapsané pouze</w:t>
+      </w:r>
+      <w:r>
+        <w:t xml:space="preserve"> přepravky</w:t>
+      </w:r>
+      <w:r>
+        <w:t xml:space="preserve"> a souřadnice jsou proškrtané. Druhým stavem je, že se součástka nachází jak ve skladu, tak na stěně. Takové součástky jsou označeny normálními souřadnicemi ze stěny, ovšem navíc u sebe mají zelenou tečku. Toto označení je zvoleno z toho důvodu, že stejným způsobem jsou označeny fyzicky na svém štítku na stěně. Toto rozlišení je důležité z důvodu, že když jedna součástka na stěně dojde a je ve skladu, nemusí se objednávat, ale může se rovnou doplnit.</w:t>
       </w:r>
     </w:p>
     <w:p>
@@ -8765,12 +8960,11 @@
         <w:rPr>
           <w:noProof/>
         </w:rPr>
-        <w:lastRenderedPageBreak/>
         <w:drawing>
-          <wp:inline distT="0" distB="0" distL="0" distR="0" wp14:anchorId="59AE52DB" wp14:editId="771EFFD1">
-            <wp:extent cx="5760085" cy="2724150"/>
+          <wp:inline distT="0" distB="0" distL="0" distR="0" wp14:anchorId="79EED523" wp14:editId="425C6A3D">
+            <wp:extent cx="5760085" cy="2747010"/>
             <wp:effectExtent l="0" t="0" r="0" b="0"/>
-            <wp:docPr id="13" name="Obrázek 13"/>
+            <wp:docPr id="16" name="Obrázek 16"/>
             <wp:cNvGraphicFramePr>
               <a:graphicFrameLocks xmlns:a="http://schemas.openxmlformats.org/drawingml/2006/main" noChangeAspect="1"/>
             </wp:cNvGraphicFramePr>
@@ -8778,7 +8972,7 @@
               <a:graphicData uri="http://schemas.openxmlformats.org/drawingml/2006/picture">
                 <pic:pic xmlns:pic="http://schemas.openxmlformats.org/drawingml/2006/picture">
                   <pic:nvPicPr>
-                    <pic:cNvPr id="13" name="Obrázek 13"/>
+                    <pic:cNvPr id="16" name="Obrázek 16"/>
                     <pic:cNvPicPr/>
                   </pic:nvPicPr>
                   <pic:blipFill>
@@ -8796,7 +8990,7 @@
                   <pic:spPr>
                     <a:xfrm>
                       <a:off x="0" y="0"/>
-                      <a:ext cx="5760085" cy="2724150"/>
+                      <a:ext cx="5760085" cy="2747010"/>
                     </a:xfrm>
                     <a:prstGeom prst="rect">
                       <a:avLst/>
@@ -8813,7 +9007,7 @@
       <w:pPr>
         <w:pStyle w:val="Titulek"/>
       </w:pPr>
-      <w:bookmarkStart w:id="42" w:name="_Toc67325935"/>
+      <w:bookmarkStart w:id="45" w:name="_Toc67325937"/>
       <w:r>
         <w:t xml:space="preserve">Obrázek </w:t>
       </w:r>
@@ -8822,28 +9016,34 @@
           <w:rPr>
             <w:noProof/>
           </w:rPr>
-          <w:t>8</w:t>
+          <w:t>10</w:t>
         </w:r>
       </w:fldSimple>
       <w:r>
-        <w:t xml:space="preserve"> - Detail skříňky v grafickém zobrazení</w:t>
-      </w:r>
-      <w:bookmarkEnd w:id="42"/>
+        <w:t xml:space="preserve"> - Screenshot zobrazení skladu</w:t>
+      </w:r>
+      <w:bookmarkEnd w:id="45"/>
     </w:p>
     <w:p>
       <w:pPr>
         <w:pStyle w:val="Sta"/>
         <w:keepNext/>
       </w:pPr>
+    </w:p>
+    <w:p>
+      <w:pPr>
+        <w:pStyle w:val="Sta"/>
+        <w:keepNext/>
+      </w:pPr>
       <w:r>
         <w:rPr>
           <w:noProof/>
         </w:rPr>
         <w:drawing>
-          <wp:inline distT="0" distB="0" distL="0" distR="0" wp14:anchorId="37B513E9" wp14:editId="41306A56">
+          <wp:inline distT="0" distB="0" distL="0" distR="0" wp14:anchorId="35F0DD65" wp14:editId="47C8F6F6">
             <wp:extent cx="5760085" cy="4319905"/>
             <wp:effectExtent l="0" t="0" r="0" b="4445"/>
-            <wp:docPr id="8" name="Obrázek 8" descr="Obsah obrázku text, prodejní automat, červená, police&#10;&#10;Popis byl vytvořen automaticky"/>
+            <wp:docPr id="9" name="Obrázek 9" descr="Obsah obrázku interiér, police&#10;&#10;Popis byl vytvořen automaticky"/>
             <wp:cNvGraphicFramePr>
               <a:graphicFrameLocks xmlns:a="http://schemas.openxmlformats.org/drawingml/2006/main" noChangeAspect="1"/>
             </wp:cNvGraphicFramePr>
@@ -8851,7 +9051,7 @@
               <a:graphicData uri="http://schemas.openxmlformats.org/drawingml/2006/picture">
                 <pic:pic xmlns:pic="http://schemas.openxmlformats.org/drawingml/2006/picture">
                   <pic:nvPicPr>
-                    <pic:cNvPr id="8" name="Obrázek 8" descr="Obsah obrázku text, prodejní automat, červená, police&#10;&#10;Popis byl vytvořen automaticky"/>
+                    <pic:cNvPr id="9" name="Obrázek 9" descr="Obsah obrázku interiér, police&#10;&#10;Popis byl vytvořen automaticky"/>
                     <pic:cNvPicPr/>
                   </pic:nvPicPr>
                   <pic:blipFill>
@@ -8886,249 +9086,6 @@
       <w:pPr>
         <w:pStyle w:val="Titulek"/>
       </w:pPr>
-      <w:bookmarkStart w:id="43" w:name="_Toc67325936"/>
-      <w:r>
-        <w:t xml:space="preserve">Obrázek </w:t>
-      </w:r>
-      <w:fldSimple w:instr=" SEQ Obrázek \* ARABIC ">
-        <w:r>
-          <w:rPr>
-            <w:noProof/>
-          </w:rPr>
-          <w:t>9</w:t>
-        </w:r>
-      </w:fldSimple>
-      <w:r>
-        <w:t xml:space="preserve"> - Detail skříňky se součástkami</w:t>
-      </w:r>
-      <w:bookmarkEnd w:id="43"/>
-    </w:p>
-    <w:p>
-      <w:pPr>
-        <w:pStyle w:val="Podpodkapitola"/>
-      </w:pPr>
-      <w:bookmarkStart w:id="44" w:name="_Toc67326061"/>
-      <w:r>
-        <w:t>Sklad</w:t>
-      </w:r>
-      <w:bookmarkEnd w:id="44"/>
-    </w:p>
-    <w:p>
-      <w:pPr>
-        <w:pStyle w:val="Sta"/>
-      </w:pPr>
-      <w:r>
-        <w:t>Sklad se fyzicky nachází za stěnou součástkové základny. Jde o místnost, ve které jsou uloženy některé ze součástek pro budoucí doplňování</w:t>
-      </w:r>
-      <w:r>
-        <w:t>. Součástky jsou uloženy buď v přepravkách, nebo na kotoučích (typicky rezistory).</w:t>
-      </w:r>
-      <w:r>
-        <w:t xml:space="preserve"> V aplikaci jsou tyto možnosti </w:t>
-      </w:r>
-      <w:r>
-        <w:lastRenderedPageBreak/>
-        <w:t xml:space="preserve">uložení vyobrazeny a součástky lze mezi nimi přetahovat systémem </w:t>
-      </w:r>
-      <w:proofErr w:type="spellStart"/>
-      <w:r>
-        <w:t>drag</w:t>
-      </w:r>
-      <w:proofErr w:type="spellEnd"/>
-      <w:r>
-        <w:t xml:space="preserve"> and drop – poté se ukládají do databáze přes AJAX.</w:t>
-      </w:r>
-    </w:p>
-    <w:p>
-      <w:pPr>
-        <w:pStyle w:val="Sta"/>
-      </w:pPr>
-      <w:r>
-        <w:t>Ve skladu lze vymazat obsah celé přepravky / kotouče, zobrazit si seznam</w:t>
-      </w:r>
-      <w:r>
-        <w:t xml:space="preserve"> položek</w:t>
-      </w:r>
-      <w:r>
-        <w:t xml:space="preserve"> v</w:t>
-      </w:r>
-      <w:r>
-        <w:t> </w:t>
-      </w:r>
-      <w:r>
-        <w:t>přehledném</w:t>
-      </w:r>
-      <w:r>
-        <w:t xml:space="preserve"> konkrétním</w:t>
-      </w:r>
-      <w:r>
-        <w:t xml:space="preserve"> zobrazení</w:t>
-      </w:r>
-      <w:r>
-        <w:t xml:space="preserve"> a přidávat položky do přepravky / kotouče. </w:t>
-      </w:r>
-      <w:r>
-        <w:t>S položkami jde i manipulovat konkrétně, tedy mazat, editovat a zobrazovat si o nich informace.</w:t>
-      </w:r>
-    </w:p>
-    <w:p>
-      <w:pPr>
-        <w:pStyle w:val="Sta"/>
-      </w:pPr>
-      <w:r>
-        <w:t>Součástky mají v interakci se skladem dva stavy. Buď jsou pouze ve skladu</w:t>
-      </w:r>
-      <w:r>
-        <w:t xml:space="preserve"> (typicky méně používané součástky)</w:t>
-      </w:r>
-      <w:r>
-        <w:t xml:space="preserve"> – ve vyhledávání jsou znázorněny zelenou barvou řádku. Místo souřadnic takové součástky mají pouze </w:t>
-      </w:r>
-      <w:r>
-        <w:t>zapsané pouze</w:t>
-      </w:r>
-      <w:r>
-        <w:t xml:space="preserve"> přepravky</w:t>
-      </w:r>
-      <w:r>
-        <w:t xml:space="preserve"> a souřadnice jsou proškrtané. Druhým stavem je, že se součástka nachází jak ve skladu, tak na stěně. Takové součástky jsou označeny normálními souřadnicemi ze stěny, ovšem navíc u sebe mají zelenou tečku. Toto označení je zvoleno z toho důvodu, že stejným způsobem jsou označeny fyzicky na svém štítku na stěně. Toto rozlišení je důležité z důvodu, že když jedna součástka na stěně dojde a je ve skladu, nemusí se objednávat, ale může se rovnou doplnit.</w:t>
-      </w:r>
-    </w:p>
-    <w:p>
-      <w:pPr>
-        <w:pStyle w:val="Sta"/>
-        <w:keepNext/>
-      </w:pPr>
-      <w:r>
-        <w:rPr>
-          <w:noProof/>
-        </w:rPr>
-        <w:drawing>
-          <wp:inline distT="0" distB="0" distL="0" distR="0" wp14:anchorId="79EED523" wp14:editId="425C6A3D">
-            <wp:extent cx="5760085" cy="2747010"/>
-            <wp:effectExtent l="0" t="0" r="0" b="0"/>
-            <wp:docPr id="16" name="Obrázek 16"/>
-            <wp:cNvGraphicFramePr>
-              <a:graphicFrameLocks xmlns:a="http://schemas.openxmlformats.org/drawingml/2006/main" noChangeAspect="1"/>
-            </wp:cNvGraphicFramePr>
-            <a:graphic xmlns:a="http://schemas.openxmlformats.org/drawingml/2006/main">
-              <a:graphicData uri="http://schemas.openxmlformats.org/drawingml/2006/picture">
-                <pic:pic xmlns:pic="http://schemas.openxmlformats.org/drawingml/2006/picture">
-                  <pic:nvPicPr>
-                    <pic:cNvPr id="16" name="Obrázek 16"/>
-                    <pic:cNvPicPr/>
-                  </pic:nvPicPr>
-                  <pic:blipFill>
-                    <a:blip r:embed="rId29" cstate="print">
-                      <a:extLst>
-                        <a:ext uri="{28A0092B-C50C-407E-A947-70E740481C1C}">
-                          <a14:useLocalDpi xmlns:a14="http://schemas.microsoft.com/office/drawing/2010/main" val="0"/>
-                        </a:ext>
-                      </a:extLst>
-                    </a:blip>
-                    <a:stretch>
-                      <a:fillRect/>
-                    </a:stretch>
-                  </pic:blipFill>
-                  <pic:spPr>
-                    <a:xfrm>
-                      <a:off x="0" y="0"/>
-                      <a:ext cx="5760085" cy="2747010"/>
-                    </a:xfrm>
-                    <a:prstGeom prst="rect">
-                      <a:avLst/>
-                    </a:prstGeom>
-                  </pic:spPr>
-                </pic:pic>
-              </a:graphicData>
-            </a:graphic>
-          </wp:inline>
-        </w:drawing>
-      </w:r>
-    </w:p>
-    <w:p>
-      <w:pPr>
-        <w:pStyle w:val="Titulek"/>
-      </w:pPr>
-      <w:bookmarkStart w:id="45" w:name="_Toc67325937"/>
-      <w:r>
-        <w:t xml:space="preserve">Obrázek </w:t>
-      </w:r>
-      <w:fldSimple w:instr=" SEQ Obrázek \* ARABIC ">
-        <w:r>
-          <w:rPr>
-            <w:noProof/>
-          </w:rPr>
-          <w:t>10</w:t>
-        </w:r>
-      </w:fldSimple>
-      <w:r>
-        <w:t xml:space="preserve"> - Screenshot zobrazení skladu</w:t>
-      </w:r>
-      <w:bookmarkEnd w:id="45"/>
-    </w:p>
-    <w:p>
-      <w:pPr>
-        <w:pStyle w:val="Sta"/>
-        <w:keepNext/>
-      </w:pPr>
-    </w:p>
-    <w:p>
-      <w:pPr>
-        <w:pStyle w:val="Sta"/>
-        <w:keepNext/>
-      </w:pPr>
-      <w:r>
-        <w:rPr>
-          <w:noProof/>
-        </w:rPr>
-        <w:drawing>
-          <wp:inline distT="0" distB="0" distL="0" distR="0" wp14:anchorId="35F0DD65" wp14:editId="47C8F6F6">
-            <wp:extent cx="5760085" cy="4319905"/>
-            <wp:effectExtent l="0" t="0" r="0" b="4445"/>
-            <wp:docPr id="9" name="Obrázek 9" descr="Obsah obrázku interiér, police&#10;&#10;Popis byl vytvořen automaticky"/>
-            <wp:cNvGraphicFramePr>
-              <a:graphicFrameLocks xmlns:a="http://schemas.openxmlformats.org/drawingml/2006/main" noChangeAspect="1"/>
-            </wp:cNvGraphicFramePr>
-            <a:graphic xmlns:a="http://schemas.openxmlformats.org/drawingml/2006/main">
-              <a:graphicData uri="http://schemas.openxmlformats.org/drawingml/2006/picture">
-                <pic:pic xmlns:pic="http://schemas.openxmlformats.org/drawingml/2006/picture">
-                  <pic:nvPicPr>
-                    <pic:cNvPr id="9" name="Obrázek 9" descr="Obsah obrázku interiér, police&#10;&#10;Popis byl vytvořen automaticky"/>
-                    <pic:cNvPicPr/>
-                  </pic:nvPicPr>
-                  <pic:blipFill>
-                    <a:blip r:embed="rId30" cstate="print">
-                      <a:extLst>
-                        <a:ext uri="{28A0092B-C50C-407E-A947-70E740481C1C}">
-                          <a14:useLocalDpi xmlns:a14="http://schemas.microsoft.com/office/drawing/2010/main" val="0"/>
-                        </a:ext>
-                      </a:extLst>
-                    </a:blip>
-                    <a:stretch>
-                      <a:fillRect/>
-                    </a:stretch>
-                  </pic:blipFill>
-                  <pic:spPr>
-                    <a:xfrm>
-                      <a:off x="0" y="0"/>
-                      <a:ext cx="5760085" cy="4319905"/>
-                    </a:xfrm>
-                    <a:prstGeom prst="rect">
-                      <a:avLst/>
-                    </a:prstGeom>
-                  </pic:spPr>
-                </pic:pic>
-              </a:graphicData>
-            </a:graphic>
-          </wp:inline>
-        </w:drawing>
-      </w:r>
-    </w:p>
-    <w:p>
-      <w:pPr>
-        <w:pStyle w:val="Titulek"/>
-      </w:pPr>
       <w:bookmarkStart w:id="46" w:name="_Toc67325938"/>
       <w:r>
         <w:t xml:space="preserve">Obrázek </w:t>
@@ -9211,7 +9168,7 @@
                     <pic:cNvPicPr/>
                   </pic:nvPicPr>
                   <pic:blipFill>
-                    <a:blip r:embed="rId31" cstate="print">
+                    <a:blip r:embed="rId29" cstate="print">
                       <a:extLst>
                         <a:ext uri="{28A0092B-C50C-407E-A947-70E740481C1C}">
                           <a14:useLocalDpi xmlns:a14="http://schemas.microsoft.com/office/drawing/2010/main" val="0"/>
@@ -10186,7 +10143,7 @@
             <w:noProof/>
             <w:webHidden/>
           </w:rPr>
-          <w:t>6</w:t>
+          <w:t>11</w:t>
         </w:r>
         <w:r>
           <w:rPr>
@@ -10257,7 +10214,7 @@
             <w:noProof/>
             <w:webHidden/>
           </w:rPr>
-          <w:t>6</w:t>
+          <w:t>11</w:t>
         </w:r>
         <w:r>
           <w:rPr>
@@ -10328,7 +10285,7 @@
             <w:noProof/>
             <w:webHidden/>
           </w:rPr>
-          <w:t>8</w:t>
+          <w:t>13</w:t>
         </w:r>
         <w:r>
           <w:rPr>
@@ -10399,7 +10356,7 @@
             <w:noProof/>
             <w:webHidden/>
           </w:rPr>
-          <w:t>12</w:t>
+          <w:t>17</w:t>
         </w:r>
         <w:r>
           <w:rPr>
@@ -10470,7 +10427,7 @@
             <w:noProof/>
             <w:webHidden/>
           </w:rPr>
-          <w:t>14</w:t>
+          <w:t>19</w:t>
         </w:r>
         <w:r>
           <w:rPr>
@@ -10541,7 +10498,7 @@
             <w:noProof/>
             <w:webHidden/>
           </w:rPr>
-          <w:t>15</w:t>
+          <w:t>20</w:t>
         </w:r>
         <w:r>
           <w:rPr>
@@ -10612,7 +10569,7 @@
             <w:noProof/>
             <w:webHidden/>
           </w:rPr>
-          <w:t>16</w:t>
+          <w:t>21</w:t>
         </w:r>
         <w:r>
           <w:rPr>
@@ -10683,7 +10640,7 @@
             <w:noProof/>
             <w:webHidden/>
           </w:rPr>
-          <w:t>17</w:t>
+          <w:t>22</w:t>
         </w:r>
         <w:r>
           <w:rPr>
@@ -10754,7 +10711,7 @@
             <w:noProof/>
             <w:webHidden/>
           </w:rPr>
-          <w:t>17</w:t>
+          <w:t>22</w:t>
         </w:r>
         <w:r>
           <w:rPr>
@@ -10825,7 +10782,7 @@
             <w:noProof/>
             <w:webHidden/>
           </w:rPr>
-          <w:t>18</w:t>
+          <w:t>23</w:t>
         </w:r>
         <w:r>
           <w:rPr>
@@ -10896,7 +10853,7 @@
             <w:noProof/>
             <w:webHidden/>
           </w:rPr>
-          <w:t>19</w:t>
+          <w:t>24</w:t>
         </w:r>
         <w:r>
           <w:rPr>
@@ -10967,7 +10924,7 @@
             <w:noProof/>
             <w:webHidden/>
           </w:rPr>
-          <w:t>20</w:t>
+          <w:t>25</w:t>
         </w:r>
         <w:r>
           <w:rPr>
@@ -11160,18 +11117,12 @@
       <w:pPr>
         <w:pStyle w:val="Sta"/>
         <w:jc w:val="left"/>
-        <w:sectPr>
-          <w:headerReference w:type="even" r:id="rId32"/>
-          <w:footerReference w:type="default" r:id="rId33"/>
-          <w:pgSz w:w="11907" w:h="16840" w:code="9"/>
-          <w:pgMar w:top="899" w:right="1418" w:bottom="1078" w:left="1418" w:header="709" w:footer="709" w:gutter="0"/>
-          <w:pgNumType w:start="1"/>
-          <w:cols w:space="708"/>
-          <w:docGrid w:linePitch="360"/>
-        </w:sectPr>
       </w:pPr>
       <w:r>
         <w:fldChar w:fldCharType="end"/>
+      </w:r>
+      <w:r>
+        <w:br w:type="page"/>
       </w:r>
     </w:p>
     <w:p>
@@ -11262,7 +11213,7 @@
       <w:proofErr w:type="spellEnd"/>
     </w:p>
     <w:sectPr>
-      <w:footerReference w:type="default" r:id="rId34"/>
+      <w:footerReference w:type="default" r:id="rId30"/>
       <w:pgSz w:w="11907" w:h="16840" w:code="9"/>
       <w:pgMar w:top="899" w:right="1418" w:bottom="1078" w:left="1418" w:header="709" w:footer="709" w:gutter="0"/>
       <w:pgNumType w:start="1"/>
@@ -11329,46 +11280,6 @@
       <w:pStyle w:val="Zpat"/>
       <w:jc w:val="right"/>
     </w:pPr>
-  </w:p>
-</w:ftr>
-</file>
-
-<file path=word/footer5.xml><?xml version="1.0" encoding="utf-8"?>
-<w:ftr xmlns:wpc="http://schemas.microsoft.com/office/word/2010/wordprocessingCanvas" xmlns:cx="http://schemas.microsoft.com/office/drawing/2014/chartex" xmlns:cx1="http://schemas.microsoft.com/office/drawing/2015/9/8/chartex" xmlns:cx2="http://schemas.microsoft.com/office/drawing/2015/10/21/chartex" xmlns:cx3="http://schemas.microsoft.com/office/drawing/2016/5/9/chartex" xmlns:cx4="http://schemas.microsoft.com/office/drawing/2016/5/10/chartex" xmlns:cx5="http://schemas.microsoft.com/office/drawing/2016/5/11/chartex" xmlns:cx6="http://schemas.microsoft.com/office/drawing/2016/5/12/chartex" xmlns:cx7="http://schemas.microsoft.com/office/drawing/2016/5/13/chartex" xmlns:cx8="http://schemas.microsoft.com/office/drawing/2016/5/14/chartex" xmlns:mc="http://schemas.openxmlformats.org/markup-compatibility/2006" xmlns:aink="http://schemas.microsoft.com/office/drawing/2016/ink" xmlns:am3d="http://schemas.microsoft.com/office/drawing/2017/model3d" xmlns:o="urn:schemas-microsoft-com:office:office" xmlns:r="http://schemas.openxmlformats.org/officeDocument/2006/relationships" xmlns:m="http://schemas.openxmlformats.org/officeDocument/2006/math" xmlns:v="urn:schemas-microsoft-com:vml" xmlns:wp14="http://schemas.microsoft.com/office/word/2010/wordprocessingDrawing" xmlns:wp="http://schemas.openxmlformats.org/drawingml/2006/wordprocessingDrawing" xmlns:w10="urn:schemas-microsoft-com:office:word" xmlns:w="http://schemas.openxmlformats.org/wordprocessingml/2006/main" xmlns:w14="http://schemas.microsoft.com/office/word/2010/wordml" xmlns:w15="http://schemas.microsoft.com/office/word/2012/wordml" xmlns:w16cex="http://schemas.microsoft.com/office/word/2018/wordml/cex" xmlns:w16cid="http://schemas.microsoft.com/office/word/2016/wordml/cid" xmlns:w16="http://schemas.microsoft.com/office/word/2018/wordml" xmlns:w16se="http://schemas.microsoft.com/office/word/2015/wordml/symex" xmlns:wpg="http://schemas.microsoft.com/office/word/2010/wordprocessingGroup" xmlns:wpi="http://schemas.microsoft.com/office/word/2010/wordprocessingInk" xmlns:wne="http://schemas.microsoft.com/office/word/2006/wordml" xmlns:wps="http://schemas.microsoft.com/office/word/2010/wordprocessingShape" mc:Ignorable="w14 w15 w16se w16cid w16 w16cex wp14">
-  <w:p>
-    <w:pPr>
-      <w:pStyle w:val="Zpat"/>
-      <w:jc w:val="right"/>
-    </w:pPr>
-    <w:r>
-      <w:fldChar w:fldCharType="begin"/>
-    </w:r>
-    <w:r>
-      <w:instrText xml:space="preserve"> PAGE   \* MERGEFORMAT </w:instrText>
-    </w:r>
-    <w:r>
-      <w:fldChar w:fldCharType="separate"/>
-    </w:r>
-    <w:r>
-      <w:rPr>
-        <w:noProof/>
-      </w:rPr>
-      <w:t>6</w:t>
-    </w:r>
-    <w:r>
-      <w:fldChar w:fldCharType="end"/>
-    </w:r>
-  </w:p>
-</w:ftr>
-</file>
-
-<file path=word/footer6.xml><?xml version="1.0" encoding="utf-8"?>
-<w:ftr xmlns:wpc="http://schemas.microsoft.com/office/word/2010/wordprocessingCanvas" xmlns:cx="http://schemas.microsoft.com/office/drawing/2014/chartex" xmlns:cx1="http://schemas.microsoft.com/office/drawing/2015/9/8/chartex" xmlns:cx2="http://schemas.microsoft.com/office/drawing/2015/10/21/chartex" xmlns:cx3="http://schemas.microsoft.com/office/drawing/2016/5/9/chartex" xmlns:cx4="http://schemas.microsoft.com/office/drawing/2016/5/10/chartex" xmlns:cx5="http://schemas.microsoft.com/office/drawing/2016/5/11/chartex" xmlns:cx6="http://schemas.microsoft.com/office/drawing/2016/5/12/chartex" xmlns:cx7="http://schemas.microsoft.com/office/drawing/2016/5/13/chartex" xmlns:cx8="http://schemas.microsoft.com/office/drawing/2016/5/14/chartex" xmlns:mc="http://schemas.openxmlformats.org/markup-compatibility/2006" xmlns:aink="http://schemas.microsoft.com/office/drawing/2016/ink" xmlns:am3d="http://schemas.microsoft.com/office/drawing/2017/model3d" xmlns:o="urn:schemas-microsoft-com:office:office" xmlns:r="http://schemas.openxmlformats.org/officeDocument/2006/relationships" xmlns:m="http://schemas.openxmlformats.org/officeDocument/2006/math" xmlns:v="urn:schemas-microsoft-com:vml" xmlns:wp14="http://schemas.microsoft.com/office/word/2010/wordprocessingDrawing" xmlns:wp="http://schemas.openxmlformats.org/drawingml/2006/wordprocessingDrawing" xmlns:w10="urn:schemas-microsoft-com:office:word" xmlns:w="http://schemas.openxmlformats.org/wordprocessingml/2006/main" xmlns:w14="http://schemas.microsoft.com/office/word/2010/wordml" xmlns:w15="http://schemas.microsoft.com/office/word/2012/wordml" xmlns:w16cex="http://schemas.microsoft.com/office/word/2018/wordml/cex" xmlns:w16cid="http://schemas.microsoft.com/office/word/2016/wordml/cid" xmlns:w16="http://schemas.microsoft.com/office/word/2018/wordml" xmlns:w16se="http://schemas.microsoft.com/office/word/2015/wordml/symex" xmlns:wpg="http://schemas.microsoft.com/office/word/2010/wordprocessingGroup" xmlns:wpi="http://schemas.microsoft.com/office/word/2010/wordprocessingInk" xmlns:wne="http://schemas.microsoft.com/office/word/2006/wordml" xmlns:wps="http://schemas.microsoft.com/office/word/2010/wordprocessingShape" mc:Ignorable="w14 w15 w16se w16cid w16 w16cex wp14">
-  <w:p>
-    <w:pPr>
-      <w:pStyle w:val="Zpat"/>
-      <w:jc w:val="right"/>
-    </w:pPr>
     <w:r>
       <w:fldChar w:fldCharType="begin"/>
     </w:r>
@@ -11437,25 +11348,6 @@
       <w:pStyle w:val="Zhlav"/>
     </w:pPr>
   </w:p>
-</w:hdr>
-</file>
-
-<file path=word/header4.xml><?xml version="1.0" encoding="utf-8"?>
-<w:hdr xmlns:wpc="http://schemas.microsoft.com/office/word/2010/wordprocessingCanvas" xmlns:cx="http://schemas.microsoft.com/office/drawing/2014/chartex" xmlns:cx1="http://schemas.microsoft.com/office/drawing/2015/9/8/chartex" xmlns:cx2="http://schemas.microsoft.com/office/drawing/2015/10/21/chartex" xmlns:cx3="http://schemas.microsoft.com/office/drawing/2016/5/9/chartex" xmlns:cx4="http://schemas.microsoft.com/office/drawing/2016/5/10/chartex" xmlns:cx5="http://schemas.microsoft.com/office/drawing/2016/5/11/chartex" xmlns:cx6="http://schemas.microsoft.com/office/drawing/2016/5/12/chartex" xmlns:cx7="http://schemas.microsoft.com/office/drawing/2016/5/13/chartex" xmlns:cx8="http://schemas.microsoft.com/office/drawing/2016/5/14/chartex" xmlns:mc="http://schemas.openxmlformats.org/markup-compatibility/2006" xmlns:aink="http://schemas.microsoft.com/office/drawing/2016/ink" xmlns:am3d="http://schemas.microsoft.com/office/drawing/2017/model3d" xmlns:o="urn:schemas-microsoft-com:office:office" xmlns:r="http://schemas.openxmlformats.org/officeDocument/2006/relationships" xmlns:m="http://schemas.openxmlformats.org/officeDocument/2006/math" xmlns:v="urn:schemas-microsoft-com:vml" xmlns:wp14="http://schemas.microsoft.com/office/word/2010/wordprocessingDrawing" xmlns:wp="http://schemas.openxmlformats.org/drawingml/2006/wordprocessingDrawing" xmlns:w10="urn:schemas-microsoft-com:office:word" xmlns:w="http://schemas.openxmlformats.org/wordprocessingml/2006/main" xmlns:w14="http://schemas.microsoft.com/office/word/2010/wordml" xmlns:w15="http://schemas.microsoft.com/office/word/2012/wordml" xmlns:w16cex="http://schemas.microsoft.com/office/word/2018/wordml/cex" xmlns:w16cid="http://schemas.microsoft.com/office/word/2016/wordml/cid" xmlns:w16="http://schemas.microsoft.com/office/word/2018/wordml" xmlns:w16se="http://schemas.microsoft.com/office/word/2015/wordml/symex" xmlns:wpg="http://schemas.microsoft.com/office/word/2010/wordprocessingGroup" xmlns:wpi="http://schemas.microsoft.com/office/word/2010/wordprocessingInk" xmlns:wne="http://schemas.microsoft.com/office/word/2006/wordml" xmlns:wps="http://schemas.microsoft.com/office/word/2010/wordprocessingShape" mc:Ignorable="w14 w15 w16se w16cid w16 w16cex wp14">
-  <w:p>
-    <w:pPr>
-      <w:pStyle w:val="Zhlav"/>
-    </w:pPr>
-    <w:r>
-      <w:t>APLIKACE SOUČÁSTKOVÁ ZÁKLADNA</w:t>
-    </w:r>
-  </w:p>
-</w:hdr>
-</file>
-
-<file path=word/header5.xml><?xml version="1.0" encoding="utf-8"?>
-<w:hdr xmlns:wpc="http://schemas.microsoft.com/office/word/2010/wordprocessingCanvas" xmlns:cx="http://schemas.microsoft.com/office/drawing/2014/chartex" xmlns:cx1="http://schemas.microsoft.com/office/drawing/2015/9/8/chartex" xmlns:cx2="http://schemas.microsoft.com/office/drawing/2015/10/21/chartex" xmlns:cx3="http://schemas.microsoft.com/office/drawing/2016/5/9/chartex" xmlns:cx4="http://schemas.microsoft.com/office/drawing/2016/5/10/chartex" xmlns:cx5="http://schemas.microsoft.com/office/drawing/2016/5/11/chartex" xmlns:cx6="http://schemas.microsoft.com/office/drawing/2016/5/12/chartex" xmlns:cx7="http://schemas.microsoft.com/office/drawing/2016/5/13/chartex" xmlns:cx8="http://schemas.microsoft.com/office/drawing/2016/5/14/chartex" xmlns:mc="http://schemas.openxmlformats.org/markup-compatibility/2006" xmlns:aink="http://schemas.microsoft.com/office/drawing/2016/ink" xmlns:am3d="http://schemas.microsoft.com/office/drawing/2017/model3d" xmlns:o="urn:schemas-microsoft-com:office:office" xmlns:r="http://schemas.openxmlformats.org/officeDocument/2006/relationships" xmlns:m="http://schemas.openxmlformats.org/officeDocument/2006/math" xmlns:v="urn:schemas-microsoft-com:vml" xmlns:wp14="http://schemas.microsoft.com/office/word/2010/wordprocessingDrawing" xmlns:wp="http://schemas.openxmlformats.org/drawingml/2006/wordprocessingDrawing" xmlns:w10="urn:schemas-microsoft-com:office:word" xmlns:w="http://schemas.openxmlformats.org/wordprocessingml/2006/main" xmlns:w14="http://schemas.microsoft.com/office/word/2010/wordml" xmlns:w15="http://schemas.microsoft.com/office/word/2012/wordml" xmlns:w16cex="http://schemas.microsoft.com/office/word/2018/wordml/cex" xmlns:w16cid="http://schemas.microsoft.com/office/word/2016/wordml/cid" xmlns:w16="http://schemas.microsoft.com/office/word/2018/wordml" xmlns:w16se="http://schemas.microsoft.com/office/word/2015/wordml/symex" xmlns:wpg="http://schemas.microsoft.com/office/word/2010/wordprocessingGroup" xmlns:wpi="http://schemas.microsoft.com/office/word/2010/wordprocessingInk" xmlns:wne="http://schemas.microsoft.com/office/word/2006/wordml" xmlns:wps="http://schemas.microsoft.com/office/word/2010/wordprocessingShape" mc:Ignorable="w14 w15 w16se w16cid w16 w16cex wp14">
-  <w:p/>
 </w:hdr>
 </file>
 
@@ -14849,7 +14741,7 @@
   </w:font>
   <w:font w:name="Tahoma">
     <w:panose1 w:val="020B0604030504040204"/>
-    <w:charset w:val="EE"/>
+    <w:charset w:val="00"/>
     <w:family w:val="swiss"/>
     <w:pitch w:val="variable"/>
     <w:sig w:usb0="E1002EFF" w:usb1="C000605B" w:usb2="00000029" w:usb3="00000000" w:csb0="000101FF" w:csb1="00000000"/>
@@ -14901,6 +14793,7 @@
     <w:rsid w:val="005E07B5"/>
     <w:rsid w:val="00630728"/>
     <w:rsid w:val="00836A2B"/>
+    <w:rsid w:val="009A47E8"/>
     <w:rsid w:val="00A378F9"/>
     <w:rsid w:val="00AA61F4"/>
     <w:rsid w:val="00AB42FA"/>
@@ -14910,6 +14803,7 @@
     <w:rsid w:val="00D5205D"/>
     <w:rsid w:val="00D822C2"/>
     <w:rsid w:val="00D9400A"/>
+    <w:rsid w:val="00F00F96"/>
     <w:rsid w:val="00F30C6B"/>
   </w:rsids>
   <m:mathPr>

</xml_diff>